<commit_message>
Got an induced angle of attack function working
</commit_message>
<xml_diff>
--- a/FinalProject/FinalNotes.docx
+++ b/FinalProject/FinalNotes.docx
@@ -39,6 +39,64 @@
       </w:r>
       <w:r>
         <w:t xml:space="preserve"> and iterate through all the panels to get the xyz values of each panel.</w:t>
+      </w:r>
+    </w:p>
+    <w:p>
+      <w:r>
+        <w:t>Optimize Stability is the main goal. Could optimize twist, chord length, etc all at once or individually.</w:t>
+      </w:r>
+      <w:r>
+        <w:t xml:space="preserve"> Write code flexible enough for feasibility ie make it easy to add or subtract variables from the optimization.</w:t>
+      </w:r>
+    </w:p>
+    <w:p>
+      <w:r>
+        <w:t>In the final report write about what I can do to make this work for more scenarios and be more efficient.</w:t>
+      </w:r>
+    </w:p>
+    <w:p>
+      <w:r>
+        <w:t>Compare some of my data with actual data from a wing.</w:t>
+      </w:r>
+      <w:r>
+        <w:t xml:space="preserve"> Use that to decide whether I choose the induced velocity at the </w:t>
+      </w:r>
+      <w:r>
+        <w:t>leading-edge</w:t>
+      </w:r>
+      <w:r>
+        <w:t xml:space="preserve"> vs mid chord or quarter chord.</w:t>
+      </w:r>
+      <w:r>
+        <w:t xml:space="preserve"> Between control points somewhere would be best.</w:t>
+      </w:r>
+      <w:r>
+        <w:t xml:space="preserve"> This is because you are interpolating between control points but extrapolating at the leading-edge.</w:t>
+      </w:r>
+    </w:p>
+    <w:p>
+      <w:r>
+        <w:t>Look for convergence in the number of panels I am using.</w:t>
+      </w:r>
+      <w:r>
+        <w:t xml:space="preserve"> It will probably happen when the lift converges.</w:t>
+      </w:r>
+      <w:r>
+        <w:t xml:space="preserve"> Consider thinking of what the aspect ratio </w:t>
+      </w:r>
+      <w:r>
+        <w:t>must</w:t>
+      </w:r>
+      <w:r>
+        <w:t xml:space="preserve"> be initially</w:t>
+      </w:r>
+      <w:r>
+        <w:t>.</w:t>
+      </w:r>
+    </w:p>
+    <w:p>
+      <w:r>
+        <w:t>I’ll likely use VLM over a range of angles of attack and compare to the Cessna 172 lift curves to see how accurate my method is. After that I will optimize.</w:t>
       </w:r>
     </w:p>
     <w:sectPr>

</xml_diff>

<commit_message>
Changed VLM panel numbers so that it will converge
</commit_message>
<xml_diff>
--- a/FinalProject/FinalNotes.docx
+++ b/FinalProject/FinalNotes.docx
@@ -96,7 +96,53 @@
     </w:p>
     <w:p>
       <w:r>
-        <w:t>I’ll likely use VLM over a range of angles of attack and compare to the Cessna 172 lift curves to see how accurate my method is. After that I will optimize.</w:t>
+        <w:t xml:space="preserve">I’ll likely use VLM over a range of angles of attack and </w:t>
+      </w:r>
+      <w:r>
+        <w:t>compare it</w:t>
+      </w:r>
+      <w:r>
+        <w:t xml:space="preserve"> to the Cessna 172 lift curves to see how accurate my method is. After that I will optimize.</w:t>
+      </w:r>
+    </w:p>
+    <w:p>
+      <w:r>
+        <w:t>Use web plot digitizer to interpolate any graphs that I’m pulling from research.</w:t>
+      </w:r>
+    </w:p>
+    <w:p/>
+    <w:p>
+      <w:pPr>
+        <w:rPr>
+          <w:b/>
+          <w:bCs/>
+        </w:rPr>
+      </w:pPr>
+      <w:r>
+        <w:rPr>
+          <w:b/>
+          <w:bCs/>
+        </w:rPr>
+        <w:t>Comparing results to the study done in the paper “</w:t>
+      </w:r>
+      <w:r>
+        <w:rPr>
+          <w:b/>
+          <w:bCs/>
+        </w:rPr>
+        <w:t>Comparative Study and Aerodynamic Analysis of Rectangular Wing Using High-Lift Systems</w:t>
+      </w:r>
+      <w:r>
+        <w:rPr>
+          <w:b/>
+          <w:bCs/>
+        </w:rPr>
+        <w:t>.”</w:t>
+      </w:r>
+    </w:p>
+    <w:p>
+      <w:r>
+        <w:t>For figure 23 the lift coefficient at 2 degrees angle of attack is 0.519.</w:t>
       </w:r>
     </w:p>
     <w:sectPr>

</xml_diff>

<commit_message>
Added some observations from my research
</commit_message>
<xml_diff>
--- a/FinalProject/FinalNotes.docx
+++ b/FinalProject/FinalNotes.docx
@@ -9,13 +9,66 @@
     </w:p>
     <w:p>
       <w:r>
-        <w:t>Get surface out of System. Ie do System.surfaces or induced_velocity(rcp, system.surfaces[1], system.\Gamma ).</w:t>
+        <w:t xml:space="preserve">Get surface out of System. </w:t>
+      </w:r>
+      <w:proofErr w:type="spellStart"/>
+      <w:r>
+        <w:t>Ie</w:t>
+      </w:r>
+      <w:proofErr w:type="spellEnd"/>
+      <w:r>
+        <w:t xml:space="preserve"> do </w:t>
+      </w:r>
+      <w:proofErr w:type="spellStart"/>
+      <w:r>
+        <w:t>System.surfaces</w:t>
+      </w:r>
+      <w:proofErr w:type="spellEnd"/>
+      <w:r>
+        <w:t xml:space="preserve"> or </w:t>
+      </w:r>
+      <w:proofErr w:type="spellStart"/>
+      <w:r>
+        <w:t>induced_velocity</w:t>
+      </w:r>
+      <w:proofErr w:type="spellEnd"/>
+      <w:r>
+        <w:t>(</w:t>
+      </w:r>
+      <w:proofErr w:type="spellStart"/>
+      <w:r>
+        <w:t>rcp</w:t>
+      </w:r>
+      <w:proofErr w:type="spellEnd"/>
+      <w:r>
+        <w:t xml:space="preserve">, </w:t>
+      </w:r>
+      <w:proofErr w:type="spellStart"/>
+      <w:r>
+        <w:t>system.surfaces</w:t>
+      </w:r>
+      <w:proofErr w:type="spellEnd"/>
+      <w:r>
+        <w:t>[1], system.\Gamma ).</w:t>
       </w:r>
     </w:p>
     <w:p>
       <w:r>
-        <w:t>(System.surfaces[1])[i</w:t>
-      </w:r>
+        <w:t>(</w:t>
+      </w:r>
+      <w:proofErr w:type="spellStart"/>
+      <w:r>
+        <w:t>System.surfaces</w:t>
+      </w:r>
+      <w:proofErr w:type="spellEnd"/>
+      <w:r>
+        <w:t>[1])[</w:t>
+      </w:r>
+      <w:proofErr w:type="spellStart"/>
+      <w:r>
+        <w:t>i</w:t>
+      </w:r>
+      <w:proofErr w:type="spellEnd"/>
       <w:r>
         <w:t xml:space="preserve"> </w:t>
       </w:r>
@@ -23,13 +76,26 @@
         <w:t>j]</w:t>
       </w:r>
       <w:r>
-        <w:t>.rcp</w:t>
-      </w:r>
+        <w:t>.</w:t>
+      </w:r>
+      <w:proofErr w:type="spellStart"/>
+      <w:r>
+        <w:t>rcp</w:t>
+      </w:r>
+      <w:proofErr w:type="spellEnd"/>
       <w:r>
         <w:t xml:space="preserve"> </w:t>
       </w:r>
       <w:r>
-        <w:t xml:space="preserve">will give me the rcp. I </w:t>
+        <w:t xml:space="preserve">will give me the </w:t>
+      </w:r>
+      <w:proofErr w:type="spellStart"/>
+      <w:r>
+        <w:t>rcp</w:t>
+      </w:r>
+      <w:proofErr w:type="spellEnd"/>
+      <w:r>
+        <w:t xml:space="preserve">. I </w:t>
       </w:r>
       <w:r>
         <w:t>must</w:t>
@@ -38,15 +104,39 @@
         <w:t xml:space="preserve"> access each panel individually</w:t>
       </w:r>
       <w:r>
-        <w:t xml:space="preserve"> and iterate through all the panels to get the xyz values of each panel.</w:t>
+        <w:t xml:space="preserve"> and iterate through all the panels to get the </w:t>
+      </w:r>
+      <w:proofErr w:type="spellStart"/>
+      <w:r>
+        <w:t>xyz</w:t>
+      </w:r>
+      <w:proofErr w:type="spellEnd"/>
+      <w:r>
+        <w:t xml:space="preserve"> values of each panel.</w:t>
       </w:r>
     </w:p>
     <w:p>
       <w:r>
-        <w:t>Optimize Stability is the main goal. Could optimize twist, chord length, etc all at once or individually.</w:t>
-      </w:r>
-      <w:r>
-        <w:t xml:space="preserve"> Write code flexible enough for feasibility ie make it easy to add or subtract variables from the optimization.</w:t>
+        <w:t xml:space="preserve">Optimize Stability is the main goal. Could optimize twist, chord length, </w:t>
+      </w:r>
+      <w:proofErr w:type="spellStart"/>
+      <w:r>
+        <w:t>etc</w:t>
+      </w:r>
+      <w:proofErr w:type="spellEnd"/>
+      <w:r>
+        <w:t xml:space="preserve"> all at once or individually.</w:t>
+      </w:r>
+      <w:r>
+        <w:t xml:space="preserve"> Write code flexible enough for feasibility </w:t>
+      </w:r>
+      <w:proofErr w:type="spellStart"/>
+      <w:r>
+        <w:t>ie</w:t>
+      </w:r>
+      <w:proofErr w:type="spellEnd"/>
+      <w:r>
+        <w:t xml:space="preserve"> make it easy to add or subtract variables from the optimization.</w:t>
       </w:r>
     </w:p>
     <w:p>
@@ -110,7 +200,31 @@
         <w:t>Use web plot digitizer to interpolate any graphs that I’m pulling from research.</w:t>
       </w:r>
     </w:p>
-    <w:p/>
+    <w:p>
+      <w:r>
+        <w:t>For a 2d Airfoil</w:t>
+      </w:r>
+      <w:r>
+        <w:t>,</w:t>
+      </w:r>
+      <w:r>
+        <w:t xml:space="preserve"> th</w:t>
+      </w:r>
+      <w:r>
+        <w:t>e 3d lift coefficient is</w:t>
+      </w:r>
+      <w:r>
+        <w:t xml:space="preserve"> multiplied by the wing area then divided by the chord length. Page 8 in the aerodynamics textbook has the definition for a 2d lift coefficient that is calculated by </w:t>
+      </w:r>
+      <w:proofErr w:type="spellStart"/>
+      <w:r>
+        <w:t>Xfoil</w:t>
+      </w:r>
+      <w:proofErr w:type="spellEnd"/>
+      <w:r>
+        <w:t>.</w:t>
+      </w:r>
+    </w:p>
     <w:p>
       <w:pPr>
         <w:rPr>
@@ -123,26 +237,69 @@
           <w:b/>
           <w:bCs/>
         </w:rPr>
-        <w:t>Comparing results to the study done in the paper “</w:t>
-      </w:r>
-      <w:r>
-        <w:rPr>
-          <w:b/>
-          <w:bCs/>
-        </w:rPr>
-        <w:t>Comparative Study and Aerodynamic Analysis of Rectangular Wing Using High-Lift Systems</w:t>
-      </w:r>
-      <w:r>
-        <w:rPr>
-          <w:b/>
-          <w:bCs/>
-        </w:rPr>
-        <w:t>.”</w:t>
+        <w:t>Comparing results to the study done in the paper “Comparative Study and Aerodynamic Analysis of Rectangular Wing Using High-Lift Systems.”</w:t>
       </w:r>
     </w:p>
     <w:p>
       <w:r>
-        <w:t>For figure 23 the lift coefficient at 2 degrees angle of attack is 0.519.</w:t>
+        <w:t>For figure 23 the lift coefficient at 2 degrees angle of attack is 0.519</w:t>
+      </w:r>
+      <w:r>
+        <w:t>.</w:t>
+      </w:r>
+    </w:p>
+    <w:p>
+      <w:r>
+        <w:t xml:space="preserve">For figure 23 the lift coefficient at </w:t>
+      </w:r>
+      <w:r>
+        <w:t>0</w:t>
+      </w:r>
+      <w:r>
+        <w:t xml:space="preserve"> </w:t>
+      </w:r>
+      <w:r>
+        <w:t>degree</w:t>
+      </w:r>
+      <w:r>
+        <w:t>s</w:t>
+      </w:r>
+      <w:r>
+        <w:t xml:space="preserve"> angle of attack is 0.</w:t>
+      </w:r>
+      <w:r>
+        <w:t>484 (0.288 using the 2d definition)</w:t>
+      </w:r>
+      <w:r>
+        <w:t>.</w:t>
+      </w:r>
+    </w:p>
+    <w:p>
+      <w:r>
+        <w:t xml:space="preserve">An interesting thing I found out is that at </w:t>
+      </w:r>
+      <w:r>
+        <w:t>0-degree</w:t>
+      </w:r>
+      <w:r>
+        <w:t xml:space="preserve"> angle of attack, the 2d lift coefficient </w:t>
+      </w:r>
+      <w:r>
+        <w:t xml:space="preserve">calculated using </w:t>
+      </w:r>
+      <w:proofErr w:type="spellStart"/>
+      <w:r>
+        <w:t>Xfoil</w:t>
+      </w:r>
+      <w:proofErr w:type="spellEnd"/>
+      <w:r>
+        <w:t xml:space="preserve"> at a Reynolds number of 50000 is very close to what was calculated in this study</w:t>
+      </w:r>
+      <w:r>
+        <w:t>. It predicts a lift coefficient of 0.286 compared to the 0.288 predicted by the study.</w:t>
+      </w:r>
+      <w:r>
+        <w:t xml:space="preserve"> </w:t>
       </w:r>
     </w:p>
     <w:sectPr>

</xml_diff>

<commit_message>
Added some camber to the analysis
</commit_message>
<xml_diff>
--- a/FinalProject/FinalNotes.docx
+++ b/FinalProject/FinalNotes.docx
@@ -9,66 +9,13 @@
     </w:p>
     <w:p>
       <w:r>
-        <w:t xml:space="preserve">Get surface out of System. </w:t>
-      </w:r>
-      <w:proofErr w:type="spellStart"/>
-      <w:r>
-        <w:t>Ie</w:t>
-      </w:r>
-      <w:proofErr w:type="spellEnd"/>
-      <w:r>
-        <w:t xml:space="preserve"> do </w:t>
-      </w:r>
-      <w:proofErr w:type="spellStart"/>
-      <w:r>
-        <w:t>System.surfaces</w:t>
-      </w:r>
-      <w:proofErr w:type="spellEnd"/>
-      <w:r>
-        <w:t xml:space="preserve"> or </w:t>
-      </w:r>
-      <w:proofErr w:type="spellStart"/>
-      <w:r>
-        <w:t>induced_velocity</w:t>
-      </w:r>
-      <w:proofErr w:type="spellEnd"/>
-      <w:r>
-        <w:t>(</w:t>
-      </w:r>
-      <w:proofErr w:type="spellStart"/>
-      <w:r>
-        <w:t>rcp</w:t>
-      </w:r>
-      <w:proofErr w:type="spellEnd"/>
-      <w:r>
-        <w:t xml:space="preserve">, </w:t>
-      </w:r>
-      <w:proofErr w:type="spellStart"/>
-      <w:r>
-        <w:t>system.surfaces</w:t>
-      </w:r>
-      <w:proofErr w:type="spellEnd"/>
-      <w:r>
-        <w:t>[1], system.\Gamma ).</w:t>
+        <w:t>Get surface out of System. Ie do System.surfaces or induced_velocity(rcp, system.surfaces[1], system.\Gamma ).</w:t>
       </w:r>
     </w:p>
     <w:p>
       <w:r>
-        <w:t>(</w:t>
-      </w:r>
-      <w:proofErr w:type="spellStart"/>
-      <w:r>
-        <w:t>System.surfaces</w:t>
-      </w:r>
-      <w:proofErr w:type="spellEnd"/>
-      <w:r>
-        <w:t>[1])[</w:t>
-      </w:r>
-      <w:proofErr w:type="spellStart"/>
-      <w:r>
-        <w:t>i</w:t>
-      </w:r>
-      <w:proofErr w:type="spellEnd"/>
+        <w:t>(System.surfaces[1])[i</w:t>
+      </w:r>
       <w:r>
         <w:t xml:space="preserve"> </w:t>
       </w:r>
@@ -76,26 +23,13 @@
         <w:t>j]</w:t>
       </w:r>
       <w:r>
-        <w:t>.</w:t>
-      </w:r>
-      <w:proofErr w:type="spellStart"/>
-      <w:r>
-        <w:t>rcp</w:t>
-      </w:r>
-      <w:proofErr w:type="spellEnd"/>
+        <w:t>.rcp</w:t>
+      </w:r>
       <w:r>
         <w:t xml:space="preserve"> </w:t>
       </w:r>
       <w:r>
-        <w:t xml:space="preserve">will give me the </w:t>
-      </w:r>
-      <w:proofErr w:type="spellStart"/>
-      <w:r>
-        <w:t>rcp</w:t>
-      </w:r>
-      <w:proofErr w:type="spellEnd"/>
-      <w:r>
-        <w:t xml:space="preserve">. I </w:t>
+        <w:t xml:space="preserve">will give me the rcp. I </w:t>
       </w:r>
       <w:r>
         <w:t>must</w:t>
@@ -104,39 +38,15 @@
         <w:t xml:space="preserve"> access each panel individually</w:t>
       </w:r>
       <w:r>
-        <w:t xml:space="preserve"> and iterate through all the panels to get the </w:t>
-      </w:r>
-      <w:proofErr w:type="spellStart"/>
-      <w:r>
-        <w:t>xyz</w:t>
-      </w:r>
-      <w:proofErr w:type="spellEnd"/>
-      <w:r>
-        <w:t xml:space="preserve"> values of each panel.</w:t>
+        <w:t xml:space="preserve"> and iterate through all the panels to get the xyz values of each panel.</w:t>
       </w:r>
     </w:p>
     <w:p>
       <w:r>
-        <w:t xml:space="preserve">Optimize Stability is the main goal. Could optimize twist, chord length, </w:t>
-      </w:r>
-      <w:proofErr w:type="spellStart"/>
-      <w:r>
-        <w:t>etc</w:t>
-      </w:r>
-      <w:proofErr w:type="spellEnd"/>
-      <w:r>
-        <w:t xml:space="preserve"> all at once or individually.</w:t>
-      </w:r>
-      <w:r>
-        <w:t xml:space="preserve"> Write code flexible enough for feasibility </w:t>
-      </w:r>
-      <w:proofErr w:type="spellStart"/>
-      <w:r>
-        <w:t>ie</w:t>
-      </w:r>
-      <w:proofErr w:type="spellEnd"/>
-      <w:r>
-        <w:t xml:space="preserve"> make it easy to add or subtract variables from the optimization.</w:t>
+        <w:t>Optimize Stability is the main goal. Could optimize twist, chord length, etc all at once or individually.</w:t>
+      </w:r>
+      <w:r>
+        <w:t xml:space="preserve"> Write code flexible enough for feasibility ie make it easy to add or subtract variables from the optimization.</w:t>
       </w:r>
     </w:p>
     <w:p>
@@ -202,27 +112,7 @@
     </w:p>
     <w:p>
       <w:r>
-        <w:t>For a 2d Airfoil</w:t>
-      </w:r>
-      <w:r>
-        <w:t>,</w:t>
-      </w:r>
-      <w:r>
-        <w:t xml:space="preserve"> th</w:t>
-      </w:r>
-      <w:r>
-        <w:t>e 3d lift coefficient is</w:t>
-      </w:r>
-      <w:r>
-        <w:t xml:space="preserve"> multiplied by the wing area then divided by the chord length. Page 8 in the aerodynamics textbook has the definition for a 2d lift coefficient that is calculated by </w:t>
-      </w:r>
-      <w:proofErr w:type="spellStart"/>
-      <w:r>
-        <w:t>Xfoil</w:t>
-      </w:r>
-      <w:proofErr w:type="spellEnd"/>
-      <w:r>
-        <w:t>.</w:t>
+        <w:t>For a 2d Airfoil, the 3d lift coefficient is multiplied by the wing area then divided by the chord length. Page 8 in the aerodynamics textbook has the definition for a 2d lift coefficient that is calculated by Xfoil.</w:t>
       </w:r>
     </w:p>
     <w:p>
@@ -250,10 +140,7 @@
     </w:p>
     <w:p>
       <w:r>
-        <w:t xml:space="preserve">For figure 23 the lift coefficient at </w:t>
-      </w:r>
-      <w:r>
-        <w:t>0</w:t>
+        <w:t>For figure 23 the lift coefficient at 0</w:t>
       </w:r>
       <w:r>
         <w:t xml:space="preserve"> </w:t>
@@ -265,13 +152,7 @@
         <w:t>s</w:t>
       </w:r>
       <w:r>
-        <w:t xml:space="preserve"> angle of attack is 0.</w:t>
-      </w:r>
-      <w:r>
-        <w:t>484 (0.288 using the 2d definition)</w:t>
-      </w:r>
-      <w:r>
-        <w:t>.</w:t>
+        <w:t xml:space="preserve"> angle of attack is 0.484 (0.288 using the 2d definition).</w:t>
       </w:r>
     </w:p>
     <w:p>
@@ -285,21 +166,22 @@
         <w:t xml:space="preserve"> angle of attack, the 2d lift coefficient </w:t>
       </w:r>
       <w:r>
-        <w:t xml:space="preserve">calculated using </w:t>
-      </w:r>
-      <w:proofErr w:type="spellStart"/>
-      <w:r>
-        <w:t>Xfoil</w:t>
-      </w:r>
-      <w:proofErr w:type="spellEnd"/>
-      <w:r>
-        <w:t xml:space="preserve"> at a Reynolds number of 50000 is very close to what was calculated in this study</w:t>
+        <w:t>calculated using Xfoil at a Reynolds number of 50000 is very close to what was calculated in this study</w:t>
       </w:r>
       <w:r>
         <w:t>. It predicts a lift coefficient of 0.286 compared to the 0.288 predicted by the study.</w:t>
       </w:r>
       <w:r>
         <w:t xml:space="preserve"> </w:t>
+      </w:r>
+    </w:p>
+    <w:p/>
+    <w:p>
+      <w:r>
+        <w:t>Add camber function to get the polars.</w:t>
+      </w:r>
+      <w:r>
+        <w:t xml:space="preserve"> Grab a different point on the chord</w:t>
       </w:r>
     </w:p>
     <w:sectPr>

</xml_diff>